<commit_message>
Updated samples for the 2210 GDK release.
</commit_message>
<xml_diff>
--- a/Samples/Audio/InGameChat/ReadMe.docx
+++ b/Samples/Audio/InGameChat/ReadMe.docx
@@ -180,13 +180,13 @@
         <w:rPr>
           <w:i/>
         </w:rPr>
-        <w:t>November</w:t>
+        <w:t>March 2022</w:t>
       </w:r>
       <w:r>
         <w:rPr>
           <w:i/>
         </w:rPr>
-        <w:t xml:space="preserve"> 2020)</w:t>
+        <w:t>)</w:t>
       </w:r>
     </w:p>
     <w:p>
@@ -212,15 +212,7 @@
         <w:t>2</w:t>
       </w:r>
       <w:r>
-        <w:t xml:space="preserve"> library into an Xbox title.  It brings together the pieces needed to demonstrate in-title VOIP communications:  </w:t>
-      </w:r>
-      <w:proofErr w:type="spellStart"/>
-      <w:r>
-        <w:t>GameChat</w:t>
-      </w:r>
-      <w:proofErr w:type="spellEnd"/>
-      <w:r>
-        <w:t>, Multiplayer Sessions, and Peer Networking.</w:t>
+        <w:t xml:space="preserve"> library into an Xbox title.  It brings together the pieces needed to demonstrate in-title VOIP communications:  GameChat, Multiplayer Sessions, and Peer Networking.</w:t>
       </w:r>
     </w:p>
     <w:p/>
@@ -262,29 +254,13 @@
     </w:p>
     <w:p>
       <w:r>
-        <w:t xml:space="preserve">If using an Xbox One devkit, set the active solution platform to </w:t>
-      </w:r>
-      <w:proofErr w:type="gramStart"/>
-      <w:r>
-        <w:t>Gaming.Xbox.XboxOne.x</w:t>
-      </w:r>
-      <w:proofErr w:type="gramEnd"/>
-      <w:r>
-        <w:t>64.</w:t>
+        <w:t>If using an Xbox One devkit, set the active solution platform to Gaming.Xbox.XboxOne.x64.</w:t>
       </w:r>
     </w:p>
     <w:p/>
     <w:p>
       <w:r>
-        <w:t xml:space="preserve">If using Project Scarlett, set the active solution platform to </w:t>
-      </w:r>
-      <w:proofErr w:type="gramStart"/>
-      <w:r>
-        <w:t>Gaming.Xbox.Scarlett.x</w:t>
-      </w:r>
-      <w:proofErr w:type="gramEnd"/>
-      <w:r>
-        <w:t>64.</w:t>
+        <w:t>If using Project Scarlett, set the active solution platform to Gaming.Xbox.Scarlett.x64.</w:t>
       </w:r>
     </w:p>
     <w:p/>
@@ -321,15 +297,7 @@
     </w:p>
     <w:p>
       <w:r>
-        <w:t xml:space="preserve">You will need at least two Xbox One kits each with a microphone and speaker.  These can be Kinect, mono and stereo headsets, TV speakers, etc.  You will need a valid Xbox Live user for each </w:t>
-      </w:r>
-      <w:proofErr w:type="gramStart"/>
-      <w:r>
-        <w:t>kit</w:t>
-      </w:r>
-      <w:proofErr w:type="gramEnd"/>
-      <w:r>
-        <w:t xml:space="preserve"> and it helps if they are friends.  The Xboxes and user accounts should be configured for the XDKS.1 sandbox.</w:t>
+        <w:t>You will need at least two Xbox One kits each with a microphone and speaker.  These can be Kinect, mono and stereo headsets, TV speakers, etc.  You will need a valid Xbox Live user for each kit and it helps if they are friends.  The Xboxes and user accounts should be configured for the XDKS.1 sandbox.</w:t>
       </w:r>
     </w:p>
     <w:p/>
@@ -485,21 +453,7 @@
               <w:rPr>
                 <w:color w:val="auto"/>
               </w:rPr>
-              <w:t xml:space="preserve">Start your own chat session where you can invite </w:t>
-            </w:r>
-            <w:proofErr w:type="gramStart"/>
-            <w:r>
-              <w:rPr>
-                <w:color w:val="auto"/>
-              </w:rPr>
-              <w:t>users</w:t>
-            </w:r>
-            <w:proofErr w:type="gramEnd"/>
-            <w:r>
-              <w:rPr>
-                <w:color w:val="auto"/>
-              </w:rPr>
-              <w:t xml:space="preserve"> or they can join you</w:t>
+              <w:t>Start your own chat session where you can invite users or they can join you</w:t>
             </w:r>
           </w:p>
         </w:tc>
@@ -1158,43 +1112,18 @@
       <w:r>
         <w:t xml:space="preserve"> is controlled through the </w:t>
       </w:r>
-      <w:proofErr w:type="spellStart"/>
-      <w:proofErr w:type="gramStart"/>
-      <w:r>
-        <w:t>xbox</w:t>
-      </w:r>
-      <w:proofErr w:type="spellEnd"/>
-      <w:r>
-        <w:t>::</w:t>
-      </w:r>
-      <w:proofErr w:type="gramEnd"/>
-      <w:r>
-        <w:t>services::game_chat_2::</w:t>
-      </w:r>
-      <w:proofErr w:type="spellStart"/>
-      <w:r>
-        <w:t>chat_manager</w:t>
-      </w:r>
-      <w:proofErr w:type="spellEnd"/>
-      <w:r>
-        <w:t>::</w:t>
-      </w:r>
-      <w:proofErr w:type="spellStart"/>
-      <w:r>
-        <w:t>singleton_instance</w:t>
-      </w:r>
-      <w:proofErr w:type="spellEnd"/>
-      <w:r>
-        <w:t>()</w:t>
+      <w:r>
+        <w:t>xbox::services::game_chat_2::</w:t>
+      </w:r>
+      <w:r>
+        <w:t>chat_manager::singleton_instance()</w:t>
       </w:r>
       <w:r>
         <w:t xml:space="preserve"> class.  This class is wrapped up into the </w:t>
       </w:r>
-      <w:proofErr w:type="spellStart"/>
       <w:r>
         <w:t>GameChatManager</w:t>
       </w:r>
-      <w:proofErr w:type="spellEnd"/>
       <w:r>
         <w:t xml:space="preserve">.  The </w:t>
       </w:r>
@@ -1205,15 +1134,7 @@
         <w:t xml:space="preserve"> </w:t>
       </w:r>
       <w:r>
-        <w:t xml:space="preserve">is the interface between </w:t>
-      </w:r>
-      <w:proofErr w:type="spellStart"/>
-      <w:r>
-        <w:t>GameChat</w:t>
-      </w:r>
-      <w:proofErr w:type="spellEnd"/>
-      <w:r>
-        <w:t xml:space="preserve"> and your title.  It handles interfacing with the peer network and multiplayer session members.</w:t>
+        <w:t>is the interface between GameChat and your title.  It handles interfacing with the peer network and multiplayer session members.</w:t>
       </w:r>
     </w:p>
     <w:p/>
@@ -1252,16 +1173,11 @@
     </w:p>
     <w:p/>
     <w:p>
-      <w:proofErr w:type="gramStart"/>
       <w:r>
         <w:t>June</w:t>
       </w:r>
       <w:r>
-        <w:t>,</w:t>
-      </w:r>
-      <w:proofErr w:type="gramEnd"/>
-      <w:r>
-        <w:t xml:space="preserve"> 201</w:t>
+        <w:t>, 201</w:t>
       </w:r>
       <w:r>
         <w:t>9</w:t>
@@ -1271,16 +1187,27 @@
       </w:r>
     </w:p>
     <w:p>
-      <w:proofErr w:type="gramStart"/>
-      <w:r>
-        <w:t>November,</w:t>
-      </w:r>
-      <w:proofErr w:type="gramEnd"/>
-      <w:r>
-        <w:t xml:space="preserve"> 2020 – Updated to use PlayFab Party for networking</w:t>
+      <w:r>
+        <w:t>November, 2020 – Updated to use PlayFab Party for networking</w:t>
       </w:r>
     </w:p>
-    <w:p/>
+    <w:p>
+      <w:r>
+        <w:t>June</w:t>
+      </w:r>
+      <w:r>
+        <w:t>, 202</w:t>
+      </w:r>
+      <w:r>
+        <w:t>2</w:t>
+      </w:r>
+      <w:r>
+        <w:t xml:space="preserve"> – Updated to use</w:t>
+      </w:r>
+      <w:r>
+        <w:t xml:space="preserve"> March GDK 2022 and MicrosoftGameConfig.mgc</w:t>
+      </w:r>
+    </w:p>
     <w:p/>
     <w:p/>
     <w:sectPr>

</xml_diff>

<commit_message>
Updated samples for the 2210 GDK release. (#16)
* Updated samples for the 2210 GDK release.

* Moved samples list to the wiki.

* Updated readme to use wiki links for samples list.
</commit_message>
<xml_diff>
--- a/Samples/Audio/InGameChat/ReadMe.docx
+++ b/Samples/Audio/InGameChat/ReadMe.docx
@@ -180,13 +180,13 @@
         <w:rPr>
           <w:i/>
         </w:rPr>
-        <w:t>November</w:t>
+        <w:t>March 2022</w:t>
       </w:r>
       <w:r>
         <w:rPr>
           <w:i/>
         </w:rPr>
-        <w:t xml:space="preserve"> 2020)</w:t>
+        <w:t>)</w:t>
       </w:r>
     </w:p>
     <w:p>
@@ -212,15 +212,7 @@
         <w:t>2</w:t>
       </w:r>
       <w:r>
-        <w:t xml:space="preserve"> library into an Xbox title.  It brings together the pieces needed to demonstrate in-title VOIP communications:  </w:t>
-      </w:r>
-      <w:proofErr w:type="spellStart"/>
-      <w:r>
-        <w:t>GameChat</w:t>
-      </w:r>
-      <w:proofErr w:type="spellEnd"/>
-      <w:r>
-        <w:t>, Multiplayer Sessions, and Peer Networking.</w:t>
+        <w:t xml:space="preserve"> library into an Xbox title.  It brings together the pieces needed to demonstrate in-title VOIP communications:  GameChat, Multiplayer Sessions, and Peer Networking.</w:t>
       </w:r>
     </w:p>
     <w:p/>
@@ -262,29 +254,13 @@
     </w:p>
     <w:p>
       <w:r>
-        <w:t xml:space="preserve">If using an Xbox One devkit, set the active solution platform to </w:t>
-      </w:r>
-      <w:proofErr w:type="gramStart"/>
-      <w:r>
-        <w:t>Gaming.Xbox.XboxOne.x</w:t>
-      </w:r>
-      <w:proofErr w:type="gramEnd"/>
-      <w:r>
-        <w:t>64.</w:t>
+        <w:t>If using an Xbox One devkit, set the active solution platform to Gaming.Xbox.XboxOne.x64.</w:t>
       </w:r>
     </w:p>
     <w:p/>
     <w:p>
       <w:r>
-        <w:t xml:space="preserve">If using Project Scarlett, set the active solution platform to </w:t>
-      </w:r>
-      <w:proofErr w:type="gramStart"/>
-      <w:r>
-        <w:t>Gaming.Xbox.Scarlett.x</w:t>
-      </w:r>
-      <w:proofErr w:type="gramEnd"/>
-      <w:r>
-        <w:t>64.</w:t>
+        <w:t>If using Project Scarlett, set the active solution platform to Gaming.Xbox.Scarlett.x64.</w:t>
       </w:r>
     </w:p>
     <w:p/>
@@ -321,15 +297,7 @@
     </w:p>
     <w:p>
       <w:r>
-        <w:t xml:space="preserve">You will need at least two Xbox One kits each with a microphone and speaker.  These can be Kinect, mono and stereo headsets, TV speakers, etc.  You will need a valid Xbox Live user for each </w:t>
-      </w:r>
-      <w:proofErr w:type="gramStart"/>
-      <w:r>
-        <w:t>kit</w:t>
-      </w:r>
-      <w:proofErr w:type="gramEnd"/>
-      <w:r>
-        <w:t xml:space="preserve"> and it helps if they are friends.  The Xboxes and user accounts should be configured for the XDKS.1 sandbox.</w:t>
+        <w:t>You will need at least two Xbox One kits each with a microphone and speaker.  These can be Kinect, mono and stereo headsets, TV speakers, etc.  You will need a valid Xbox Live user for each kit and it helps if they are friends.  The Xboxes and user accounts should be configured for the XDKS.1 sandbox.</w:t>
       </w:r>
     </w:p>
     <w:p/>
@@ -485,21 +453,7 @@
               <w:rPr>
                 <w:color w:val="auto"/>
               </w:rPr>
-              <w:t xml:space="preserve">Start your own chat session where you can invite </w:t>
-            </w:r>
-            <w:proofErr w:type="gramStart"/>
-            <w:r>
-              <w:rPr>
-                <w:color w:val="auto"/>
-              </w:rPr>
-              <w:t>users</w:t>
-            </w:r>
-            <w:proofErr w:type="gramEnd"/>
-            <w:r>
-              <w:rPr>
-                <w:color w:val="auto"/>
-              </w:rPr>
-              <w:t xml:space="preserve"> or they can join you</w:t>
+              <w:t>Start your own chat session where you can invite users or they can join you</w:t>
             </w:r>
           </w:p>
         </w:tc>
@@ -1158,43 +1112,18 @@
       <w:r>
         <w:t xml:space="preserve"> is controlled through the </w:t>
       </w:r>
-      <w:proofErr w:type="spellStart"/>
-      <w:proofErr w:type="gramStart"/>
-      <w:r>
-        <w:t>xbox</w:t>
-      </w:r>
-      <w:proofErr w:type="spellEnd"/>
-      <w:r>
-        <w:t>::</w:t>
-      </w:r>
-      <w:proofErr w:type="gramEnd"/>
-      <w:r>
-        <w:t>services::game_chat_2::</w:t>
-      </w:r>
-      <w:proofErr w:type="spellStart"/>
-      <w:r>
-        <w:t>chat_manager</w:t>
-      </w:r>
-      <w:proofErr w:type="spellEnd"/>
-      <w:r>
-        <w:t>::</w:t>
-      </w:r>
-      <w:proofErr w:type="spellStart"/>
-      <w:r>
-        <w:t>singleton_instance</w:t>
-      </w:r>
-      <w:proofErr w:type="spellEnd"/>
-      <w:r>
-        <w:t>()</w:t>
+      <w:r>
+        <w:t>xbox::services::game_chat_2::</w:t>
+      </w:r>
+      <w:r>
+        <w:t>chat_manager::singleton_instance()</w:t>
       </w:r>
       <w:r>
         <w:t xml:space="preserve"> class.  This class is wrapped up into the </w:t>
       </w:r>
-      <w:proofErr w:type="spellStart"/>
       <w:r>
         <w:t>GameChatManager</w:t>
       </w:r>
-      <w:proofErr w:type="spellEnd"/>
       <w:r>
         <w:t xml:space="preserve">.  The </w:t>
       </w:r>
@@ -1205,15 +1134,7 @@
         <w:t xml:space="preserve"> </w:t>
       </w:r>
       <w:r>
-        <w:t xml:space="preserve">is the interface between </w:t>
-      </w:r>
-      <w:proofErr w:type="spellStart"/>
-      <w:r>
-        <w:t>GameChat</w:t>
-      </w:r>
-      <w:proofErr w:type="spellEnd"/>
-      <w:r>
-        <w:t xml:space="preserve"> and your title.  It handles interfacing with the peer network and multiplayer session members.</w:t>
+        <w:t>is the interface between GameChat and your title.  It handles interfacing with the peer network and multiplayer session members.</w:t>
       </w:r>
     </w:p>
     <w:p/>
@@ -1252,16 +1173,11 @@
     </w:p>
     <w:p/>
     <w:p>
-      <w:proofErr w:type="gramStart"/>
       <w:r>
         <w:t>June</w:t>
       </w:r>
       <w:r>
-        <w:t>,</w:t>
-      </w:r>
-      <w:proofErr w:type="gramEnd"/>
-      <w:r>
-        <w:t xml:space="preserve"> 201</w:t>
+        <w:t>, 201</w:t>
       </w:r>
       <w:r>
         <w:t>9</w:t>
@@ -1271,16 +1187,27 @@
       </w:r>
     </w:p>
     <w:p>
-      <w:proofErr w:type="gramStart"/>
-      <w:r>
-        <w:t>November,</w:t>
-      </w:r>
-      <w:proofErr w:type="gramEnd"/>
-      <w:r>
-        <w:t xml:space="preserve"> 2020 – Updated to use PlayFab Party for networking</w:t>
+      <w:r>
+        <w:t>November, 2020 – Updated to use PlayFab Party for networking</w:t>
       </w:r>
     </w:p>
-    <w:p/>
+    <w:p>
+      <w:r>
+        <w:t>June</w:t>
+      </w:r>
+      <w:r>
+        <w:t>, 202</w:t>
+      </w:r>
+      <w:r>
+        <w:t>2</w:t>
+      </w:r>
+      <w:r>
+        <w:t xml:space="preserve"> – Updated to use</w:t>
+      </w:r>
+      <w:r>
+        <w:t xml:space="preserve"> March GDK 2022 and MicrosoftGameConfig.mgc</w:t>
+      </w:r>
+    </w:p>
     <w:p/>
     <w:p/>
     <w:sectPr>

</xml_diff>